<commit_message>
Corrected image for Graph1
</commit_message>
<xml_diff>
--- a/Summary.docx
+++ b/Summary.docx
@@ -34,7 +34,7 @@
     </w:p>
     <w:p>
       <w:pPr>
-        <w:pStyle w:val="2"/>
+        <w:pStyle w:val="Heading2"/>
       </w:pPr>
       <w:r>
         <w:t xml:space="preserve">USC ID/s: </w:t>
@@ -51,11 +51,14 @@
       <w:r>
         <w:t xml:space="preserve">, </w:t>
       </w:r>
+      <w:r>
+        <w:t>6323094966</w:t>
+      </w:r>
     </w:p>
     <w:p/>
     <w:p>
       <w:pPr>
-        <w:pStyle w:val="2"/>
+        <w:pStyle w:val="Heading2"/>
       </w:pPr>
       <w:r>
         <w:t>Datapoints</w:t>
@@ -63,7 +66,7 @@
     </w:p>
     <w:tbl>
       <w:tblPr>
-        <w:tblStyle w:val="a6"/>
+        <w:tblStyle w:val="TableGrid"/>
         <w:tblpPr w:leftFromText="180" w:rightFromText="180" w:vertAnchor="page" w:horzAnchor="margin" w:tblpY="3765"/>
         <w:tblW w:w="9015" w:type="dxa"/>
         <w:tblLook w:val="04A0" w:firstRow="1" w:lastRow="0" w:firstColumn="1" w:lastColumn="0" w:noHBand="0" w:noVBand="1"/>
@@ -1330,12 +1333,12 @@
     </w:tbl>
     <w:p>
       <w:pPr>
-        <w:pStyle w:val="2"/>
+        <w:pStyle w:val="Heading2"/>
       </w:pPr>
     </w:p>
     <w:p>
       <w:pPr>
-        <w:pStyle w:val="2"/>
+        <w:pStyle w:val="Heading2"/>
       </w:pPr>
       <w:r>
         <w:t>Insights</w:t>
@@ -1343,7 +1346,7 @@
     </w:p>
     <w:p>
       <w:pPr>
-        <w:pStyle w:val="3"/>
+        <w:pStyle w:val="Heading3"/>
       </w:pPr>
       <w:r>
         <w:t>Graph1 – Memory vs Problem Size (M+N)</w:t>
@@ -1356,10 +1359,10 @@
           <w:noProof/>
         </w:rPr>
         <w:drawing>
-          <wp:inline distT="0" distB="0" distL="0" distR="0" wp14:anchorId="1F1AF6DE" wp14:editId="2F900D8F">
-            <wp:extent cx="5716144" cy="3430321"/>
-            <wp:effectExtent l="0" t="0" r="0" b="0"/>
-            <wp:docPr id="1680423631" name="図 2"/>
+          <wp:inline distT="0" distB="0" distL="0" distR="0" wp14:anchorId="22198064" wp14:editId="4240679F">
+            <wp:extent cx="5731510" cy="3439160"/>
+            <wp:effectExtent l="0" t="0" r="0" b="2540"/>
+            <wp:docPr id="617305862" name="Picture 1" descr="A graph with a red line&#10;&#10;AI-generated content may be incorrect."/>
             <wp:cNvGraphicFramePr>
               <a:graphicFrameLocks xmlns:a="http://schemas.openxmlformats.org/drawingml/2006/main" noChangeAspect="1"/>
             </wp:cNvGraphicFramePr>
@@ -1367,36 +1370,29 @@
               <a:graphicData uri="http://schemas.openxmlformats.org/drawingml/2006/picture">
                 <pic:pic xmlns:pic="http://schemas.openxmlformats.org/drawingml/2006/picture">
                   <pic:nvPicPr>
-                    <pic:cNvPr id="0" name="Picture 1"/>
-                    <pic:cNvPicPr>
-                      <a:picLocks noChangeAspect="1" noChangeArrowheads="1"/>
-                    </pic:cNvPicPr>
+                    <pic:cNvPr id="617305862" name="Picture 1" descr="A graph with a red line&#10;&#10;AI-generated content may be incorrect."/>
+                    <pic:cNvPicPr/>
                   </pic:nvPicPr>
                   <pic:blipFill>
-                    <a:blip r:embed="rId6" cstate="print">
+                    <a:blip r:embed="rId6">
                       <a:extLst>
                         <a:ext uri="{28A0092B-C50C-407E-A947-70E740481C1C}">
                           <a14:useLocalDpi xmlns:a14="http://schemas.microsoft.com/office/drawing/2010/main" val="0"/>
                         </a:ext>
                       </a:extLst>
                     </a:blip>
-                    <a:srcRect/>
                     <a:stretch>
                       <a:fillRect/>
                     </a:stretch>
                   </pic:blipFill>
-                  <pic:spPr bwMode="auto">
+                  <pic:spPr>
                     <a:xfrm>
                       <a:off x="0" y="0"/>
-                      <a:ext cx="5843208" cy="3506574"/>
+                      <a:ext cx="5731510" cy="3439160"/>
                     </a:xfrm>
                     <a:prstGeom prst="rect">
                       <a:avLst/>
                     </a:prstGeom>
-                    <a:noFill/>
-                    <a:ln>
-                      <a:noFill/>
-                    </a:ln>
                   </pic:spPr>
                 </pic:pic>
               </a:graphicData>
@@ -1408,7 +1404,7 @@
     <w:p/>
     <w:p>
       <w:pPr>
-        <w:pStyle w:val="4"/>
+        <w:pStyle w:val="Heading4"/>
       </w:pPr>
       <w:r>
         <w:t>Nature of the Graph (Logarithmic/ Linear/ Polynomial/ Exponential)</w:t>
@@ -1432,7 +1428,7 @@
     </w:p>
     <w:p>
       <w:pPr>
-        <w:pStyle w:val="4"/>
+        <w:pStyle w:val="Heading4"/>
       </w:pPr>
       <w:r>
         <w:t xml:space="preserve">Explanation: </w:t>
@@ -1445,7 +1441,7 @@
     </w:p>
     <w:p>
       <w:pPr>
-        <w:pStyle w:val="3"/>
+        <w:pStyle w:val="Heading3"/>
       </w:pPr>
     </w:p>
     <w:p>
@@ -1456,7 +1452,7 @@
     <w:p/>
     <w:p>
       <w:pPr>
-        <w:pStyle w:val="3"/>
+        <w:pStyle w:val="Heading3"/>
       </w:pPr>
       <w:r>
         <w:t>Graph2 – Time vs Problem Size (M+N)</w:t>
@@ -1486,7 +1482,7 @@
                     </pic:cNvPicPr>
                   </pic:nvPicPr>
                   <pic:blipFill>
-                    <a:blip r:embed="rId6">
+                    <a:blip r:embed="rId7">
                       <a:extLst>
                         <a:ext uri="{28A0092B-C50C-407E-A947-70E740481C1C}">
                           <a14:useLocalDpi xmlns:a14="http://schemas.microsoft.com/office/drawing/2010/main" val="0"/>
@@ -1521,7 +1517,7 @@
     <w:p/>
     <w:p>
       <w:pPr>
-        <w:pStyle w:val="4"/>
+        <w:pStyle w:val="Heading4"/>
       </w:pPr>
       <w:r>
         <w:t>Nature of the Graph (Logarithmic/ Linear/ Polynomial/ Exponential)</w:t>
@@ -1545,7 +1541,7 @@
     </w:p>
     <w:p>
       <w:pPr>
-        <w:pStyle w:val="4"/>
+        <w:pStyle w:val="Heading4"/>
       </w:pPr>
       <w:r>
         <w:t xml:space="preserve">Explanation: </w:t>
@@ -1567,12 +1563,12 @@
     </w:p>
     <w:p>
       <w:pPr>
-        <w:pStyle w:val="2"/>
+        <w:pStyle w:val="Heading2"/>
       </w:pPr>
     </w:p>
     <w:p>
       <w:pPr>
-        <w:pStyle w:val="2"/>
+        <w:pStyle w:val="Heading2"/>
       </w:pPr>
       <w:r>
         <w:t>Contribution</w:t>
@@ -1611,6 +1607,14 @@
     <w:p>
       <w:r>
         <w:t>8821411907</w:t>
+      </w:r>
+      <w:r>
+        <w:t xml:space="preserve">: </w:t>
+      </w:r>
+    </w:p>
+    <w:p>
+      <w:r>
+        <w:t>6323094966</w:t>
       </w:r>
       <w:r>
         <w:t xml:space="preserve">: </w:t>
@@ -2060,15 +2064,15 @@
     <w:lsdException w:name="Unresolved Mention" w:semiHidden="1" w:unhideWhenUsed="1"/>
     <w:lsdException w:name="Smart Link" w:semiHidden="1" w:unhideWhenUsed="1"/>
   </w:latentStyles>
-  <w:style w:type="paragraph" w:default="1" w:styleId="a">
+  <w:style w:type="paragraph" w:default="1" w:styleId="Normal">
     <w:name w:val="Normal"/>
     <w:qFormat/>
   </w:style>
-  <w:style w:type="paragraph" w:styleId="1">
+  <w:style w:type="paragraph" w:styleId="Heading1">
     <w:name w:val="heading 1"/>
-    <w:basedOn w:val="a"/>
-    <w:next w:val="a"/>
-    <w:link w:val="10"/>
+    <w:basedOn w:val="Normal"/>
+    <w:next w:val="Normal"/>
+    <w:link w:val="Heading1Char"/>
     <w:uiPriority w:val="9"/>
     <w:qFormat/>
     <w:rsid w:val="00C47810"/>
@@ -2085,11 +2089,11 @@
       <w:szCs w:val="32"/>
     </w:rPr>
   </w:style>
-  <w:style w:type="paragraph" w:styleId="2">
+  <w:style w:type="paragraph" w:styleId="Heading2">
     <w:name w:val="heading 2"/>
-    <w:basedOn w:val="a"/>
-    <w:next w:val="a"/>
-    <w:link w:val="20"/>
+    <w:basedOn w:val="Normal"/>
+    <w:next w:val="Normal"/>
+    <w:link w:val="Heading2Char"/>
     <w:uiPriority w:val="9"/>
     <w:unhideWhenUsed/>
     <w:qFormat/>
@@ -2107,11 +2111,11 @@
       <w:szCs w:val="26"/>
     </w:rPr>
   </w:style>
-  <w:style w:type="paragraph" w:styleId="3">
+  <w:style w:type="paragraph" w:styleId="Heading3">
     <w:name w:val="heading 3"/>
-    <w:basedOn w:val="a"/>
-    <w:next w:val="a"/>
-    <w:link w:val="30"/>
+    <w:basedOn w:val="Normal"/>
+    <w:next w:val="Normal"/>
+    <w:link w:val="Heading3Char"/>
     <w:uiPriority w:val="9"/>
     <w:unhideWhenUsed/>
     <w:qFormat/>
@@ -2127,11 +2131,11 @@
       <w:color w:val="1F3763" w:themeColor="accent1" w:themeShade="7F"/>
     </w:rPr>
   </w:style>
-  <w:style w:type="paragraph" w:styleId="4">
+  <w:style w:type="paragraph" w:styleId="Heading4">
     <w:name w:val="heading 4"/>
-    <w:basedOn w:val="a"/>
-    <w:next w:val="a"/>
-    <w:link w:val="40"/>
+    <w:basedOn w:val="Normal"/>
+    <w:next w:val="Normal"/>
+    <w:link w:val="Heading4Char"/>
     <w:uiPriority w:val="9"/>
     <w:unhideWhenUsed/>
     <w:qFormat/>
@@ -2149,13 +2153,13 @@
       <w:color w:val="2F5496" w:themeColor="accent1" w:themeShade="BF"/>
     </w:rPr>
   </w:style>
-  <w:style w:type="character" w:default="1" w:styleId="a0">
+  <w:style w:type="character" w:default="1" w:styleId="DefaultParagraphFont">
     <w:name w:val="Default Paragraph Font"/>
     <w:uiPriority w:val="1"/>
     <w:semiHidden/>
     <w:unhideWhenUsed/>
   </w:style>
-  <w:style w:type="table" w:default="1" w:styleId="a1">
+  <w:style w:type="table" w:default="1" w:styleId="TableNormal">
     <w:name w:val="Normal Table"/>
     <w:uiPriority w:val="99"/>
     <w:semiHidden/>
@@ -2170,16 +2174,16 @@
       </w:tblCellMar>
     </w:tblPr>
   </w:style>
-  <w:style w:type="numbering" w:default="1" w:styleId="a2">
+  <w:style w:type="numbering" w:default="1" w:styleId="NoList">
     <w:name w:val="No List"/>
     <w:uiPriority w:val="99"/>
     <w:semiHidden/>
     <w:unhideWhenUsed/>
   </w:style>
-  <w:style w:type="character" w:customStyle="1" w:styleId="10">
-    <w:name w:val="見出し 1 (文字)"/>
-    <w:basedOn w:val="a0"/>
-    <w:link w:val="1"/>
+  <w:style w:type="character" w:customStyle="1" w:styleId="Heading1Char">
+    <w:name w:val="Heading 1 Char"/>
+    <w:basedOn w:val="DefaultParagraphFont"/>
+    <w:link w:val="Heading1"/>
     <w:uiPriority w:val="9"/>
     <w:qFormat/>
     <w:rsid w:val="00C47810"/>
@@ -2190,10 +2194,10 @@
       <w:szCs w:val="32"/>
     </w:rPr>
   </w:style>
-  <w:style w:type="character" w:customStyle="1" w:styleId="20">
-    <w:name w:val="見出し 2 (文字)"/>
-    <w:basedOn w:val="a0"/>
-    <w:link w:val="2"/>
+  <w:style w:type="character" w:customStyle="1" w:styleId="Heading2Char">
+    <w:name w:val="Heading 2 Char"/>
+    <w:basedOn w:val="DefaultParagraphFont"/>
+    <w:link w:val="Heading2"/>
     <w:uiPriority w:val="9"/>
     <w:qFormat/>
     <w:rsid w:val="00C47810"/>
@@ -2204,10 +2208,10 @@
       <w:szCs w:val="26"/>
     </w:rPr>
   </w:style>
-  <w:style w:type="character" w:customStyle="1" w:styleId="30">
-    <w:name w:val="見出し 3 (文字)"/>
-    <w:basedOn w:val="a0"/>
-    <w:link w:val="3"/>
+  <w:style w:type="character" w:customStyle="1" w:styleId="Heading3Char">
+    <w:name w:val="Heading 3 Char"/>
+    <w:basedOn w:val="DefaultParagraphFont"/>
+    <w:link w:val="Heading3"/>
     <w:uiPriority w:val="9"/>
     <w:qFormat/>
     <w:rsid w:val="00C47810"/>
@@ -2216,10 +2220,10 @@
       <w:color w:val="1F3763" w:themeColor="accent1" w:themeShade="7F"/>
     </w:rPr>
   </w:style>
-  <w:style w:type="character" w:customStyle="1" w:styleId="40">
-    <w:name w:val="見出し 4 (文字)"/>
-    <w:basedOn w:val="a0"/>
-    <w:link w:val="4"/>
+  <w:style w:type="character" w:customStyle="1" w:styleId="Heading4Char">
+    <w:name w:val="Heading 4 Char"/>
+    <w:basedOn w:val="DefaultParagraphFont"/>
+    <w:link w:val="Heading4"/>
     <w:uiPriority w:val="9"/>
     <w:qFormat/>
     <w:rsid w:val="005069AB"/>
@@ -2232,8 +2236,8 @@
   </w:style>
   <w:style w:type="paragraph" w:customStyle="1" w:styleId="Heading">
     <w:name w:val="Heading"/>
-    <w:basedOn w:val="a"/>
-    <w:next w:val="a3"/>
+    <w:basedOn w:val="Normal"/>
+    <w:next w:val="BodyText"/>
     <w:qFormat/>
     <w:pPr>
       <w:keepNext/>
@@ -2245,23 +2249,23 @@
       <w:szCs w:val="28"/>
     </w:rPr>
   </w:style>
-  <w:style w:type="paragraph" w:styleId="a3">
+  <w:style w:type="paragraph" w:styleId="BodyText">
     <w:name w:val="Body Text"/>
-    <w:basedOn w:val="a"/>
+    <w:basedOn w:val="Normal"/>
     <w:pPr>
       <w:spacing w:after="140" w:line="276" w:lineRule="auto"/>
     </w:pPr>
   </w:style>
-  <w:style w:type="paragraph" w:styleId="a4">
+  <w:style w:type="paragraph" w:styleId="List">
     <w:name w:val="List"/>
-    <w:basedOn w:val="a3"/>
+    <w:basedOn w:val="BodyText"/>
     <w:rPr>
       <w:rFonts w:cs="Lohit Devanagari"/>
     </w:rPr>
   </w:style>
-  <w:style w:type="paragraph" w:styleId="a5">
+  <w:style w:type="paragraph" w:styleId="Caption">
     <w:name w:val="caption"/>
-    <w:basedOn w:val="a"/>
+    <w:basedOn w:val="Normal"/>
     <w:qFormat/>
     <w:pPr>
       <w:suppressLineNumbers/>
@@ -2275,7 +2279,7 @@
   </w:style>
   <w:style w:type="paragraph" w:customStyle="1" w:styleId="Index">
     <w:name w:val="Index"/>
-    <w:basedOn w:val="a"/>
+    <w:basedOn w:val="Normal"/>
     <w:qFormat/>
     <w:pPr>
       <w:suppressLineNumbers/>
@@ -2284,9 +2288,9 @@
       <w:rFonts w:cs="Lohit Devanagari"/>
     </w:rPr>
   </w:style>
-  <w:style w:type="table" w:styleId="a6">
+  <w:style w:type="table" w:styleId="TableGrid">
     <w:name w:val="Table Grid"/>
-    <w:basedOn w:val="a1"/>
+    <w:basedOn w:val="TableNormal"/>
     <w:uiPriority w:val="39"/>
     <w:rsid w:val="00E918A3"/>
     <w:tblPr>
@@ -2300,10 +2304,10 @@
       </w:tblBorders>
     </w:tblPr>
   </w:style>
-  <w:style w:type="paragraph" w:styleId="a7">
+  <w:style w:type="paragraph" w:styleId="Header">
     <w:name w:val="header"/>
-    <w:basedOn w:val="a"/>
-    <w:link w:val="a8"/>
+    <w:basedOn w:val="Normal"/>
+    <w:link w:val="HeaderChar"/>
     <w:uiPriority w:val="99"/>
     <w:unhideWhenUsed/>
     <w:rsid w:val="003A074B"/>
@@ -2314,17 +2318,17 @@
       </w:tabs>
     </w:pPr>
   </w:style>
-  <w:style w:type="character" w:customStyle="1" w:styleId="a8">
-    <w:name w:val="ヘッダー (文字)"/>
-    <w:basedOn w:val="a0"/>
-    <w:link w:val="a7"/>
+  <w:style w:type="character" w:customStyle="1" w:styleId="HeaderChar">
+    <w:name w:val="Header Char"/>
+    <w:basedOn w:val="DefaultParagraphFont"/>
+    <w:link w:val="Header"/>
     <w:uiPriority w:val="99"/>
     <w:rsid w:val="003A074B"/>
   </w:style>
-  <w:style w:type="paragraph" w:styleId="a9">
+  <w:style w:type="paragraph" w:styleId="Footer">
     <w:name w:val="footer"/>
-    <w:basedOn w:val="a"/>
-    <w:link w:val="aa"/>
+    <w:basedOn w:val="Normal"/>
+    <w:link w:val="FooterChar"/>
     <w:uiPriority w:val="99"/>
     <w:unhideWhenUsed/>
     <w:rsid w:val="003A074B"/>
@@ -2335,10 +2339,10 @@
       </w:tabs>
     </w:pPr>
   </w:style>
-  <w:style w:type="character" w:customStyle="1" w:styleId="aa">
-    <w:name w:val="フッター (文字)"/>
-    <w:basedOn w:val="a0"/>
-    <w:link w:val="a9"/>
+  <w:style w:type="character" w:customStyle="1" w:styleId="FooterChar">
+    <w:name w:val="Footer Char"/>
+    <w:basedOn w:val="DefaultParagraphFont"/>
+    <w:link w:val="Footer"/>
     <w:uiPriority w:val="99"/>
     <w:rsid w:val="003A074B"/>
   </w:style>

</xml_diff>